<commit_message>
2022-02-01: Added table of contents, dependencies required
</commit_message>
<xml_diff>
--- a/Documentation.docx
+++ b/Documentation.docx
@@ -4,6 +4,9 @@
   <w:body>
     <w:p>
       <w:pPr>
+        <w:pBdr>
+          <w:bottom w:val="single" w:sz="4" w:space="1" w:color="auto"/>
+        </w:pBdr>
         <w:jc w:val="center"/>
         <w:rPr>
           <w:rFonts w:ascii="Arial Black" w:hAnsi="Arial Black"/>
@@ -17,31 +20,153 @@
       </w:r>
     </w:p>
     <w:p/>
+    <w:tbl>
+      <w:tblPr>
+        <w:tblStyle w:val="TableGrid"/>
+        <w:tblW w:w="0" w:type="auto"/>
+        <w:tblLook w:val="04A0" w:firstRow="1" w:lastRow="0" w:firstColumn="1" w:lastColumn="0" w:noHBand="0" w:noVBand="1"/>
+      </w:tblPr>
+      <w:tblGrid>
+        <w:gridCol w:w="9016"/>
+      </w:tblGrid>
+      <w:tr>
+        <w:tc>
+          <w:tcPr>
+            <w:tcW w:w="9016" w:type="dxa"/>
+          </w:tcPr>
+          <w:p>
+            <w:r>
+              <w:t>Table of Contents</w:t>
+            </w:r>
+          </w:p>
+          <w:p>
+            <w:pPr>
+              <w:pStyle w:val="ListParagraph"/>
+              <w:numPr>
+                <w:ilvl w:val="0"/>
+                <w:numId w:val="2"/>
+              </w:numPr>
+            </w:pPr>
+            <w:hyperlink w:anchor="BackendDependencies" w:history="1">
+              <w:r>
+                <w:rPr>
+                  <w:rStyle w:val="Hyperlink"/>
+                </w:rPr>
+                <w:t>Backend Dependencies</w:t>
+              </w:r>
+            </w:hyperlink>
+          </w:p>
+          <w:p>
+            <w:pPr>
+              <w:pStyle w:val="ListParagraph"/>
+              <w:numPr>
+                <w:ilvl w:val="0"/>
+                <w:numId w:val="2"/>
+              </w:numPr>
+            </w:pPr>
+            <w:hyperlink w:anchor="RestAPIExposed" w:history="1">
+              <w:r>
+                <w:rPr>
+                  <w:rStyle w:val="Hyperlink"/>
+                </w:rPr>
+                <w:t>Rest A</w:t>
+              </w:r>
+              <w:r>
+                <w:rPr>
+                  <w:rStyle w:val="Hyperlink"/>
+                </w:rPr>
+                <w:t>P</w:t>
+              </w:r>
+              <w:r>
+                <w:rPr>
+                  <w:rStyle w:val="Hyperlink"/>
+                </w:rPr>
+                <w:t>I Exposed</w:t>
+              </w:r>
+            </w:hyperlink>
+          </w:p>
+        </w:tc>
+      </w:tr>
+    </w:tbl>
+    <w:p/>
+    <w:p>
+      <w:bookmarkStart w:id="0" w:name="BackendDependencies"/>
+      <w:r>
+        <w:t>1. Backend Dependencies Required</w:t>
+      </w:r>
+    </w:p>
+    <w:bookmarkEnd w:id="0"/>
     <w:p>
       <w:pPr>
         <w:pStyle w:val="ListParagraph"/>
         <w:numPr>
           <w:ilvl w:val="0"/>
-          <w:numId w:val="1"/>
+          <w:numId w:val="3"/>
         </w:numPr>
+      </w:pPr>
+      <w:r>
+        <w:t>Spring-boot-starter-data-</w:t>
+      </w:r>
+      <w:proofErr w:type="spellStart"/>
+      <w:r>
+        <w:t>jpa</w:t>
+      </w:r>
+      <w:proofErr w:type="spellEnd"/>
+    </w:p>
+    <w:p>
+      <w:pPr>
+        <w:pStyle w:val="ListParagraph"/>
+        <w:numPr>
+          <w:ilvl w:val="0"/>
+          <w:numId w:val="3"/>
+        </w:numPr>
+      </w:pPr>
+      <w:r>
+        <w:t>Spring-boot-starter-data-rest</w:t>
+      </w:r>
+    </w:p>
+    <w:p>
+      <w:pPr>
+        <w:pStyle w:val="ListParagraph"/>
+        <w:numPr>
+          <w:ilvl w:val="0"/>
+          <w:numId w:val="3"/>
+        </w:numPr>
+      </w:pPr>
+      <w:proofErr w:type="spellStart"/>
+      <w:r>
+        <w:t>Mysql</w:t>
+      </w:r>
+      <w:proofErr w:type="spellEnd"/>
+      <w:r>
+        <w:t>-connector-java</w:t>
+      </w:r>
+    </w:p>
+    <w:p>
+      <w:pPr>
+        <w:pStyle w:val="ListParagraph"/>
+        <w:numPr>
+          <w:ilvl w:val="0"/>
+          <w:numId w:val="3"/>
+        </w:numPr>
+      </w:pPr>
+      <w:proofErr w:type="spellStart"/>
+      <w:r>
+        <w:t>lombok</w:t>
+      </w:r>
+      <w:proofErr w:type="spellEnd"/>
+    </w:p>
+    <w:p>
+      <w:pPr>
         <w:rPr>
           <w:b/>
           <w:bCs/>
         </w:rPr>
       </w:pPr>
+      <w:bookmarkStart w:id="1" w:name="RestAPIExposed"/>
+      <w:bookmarkEnd w:id="1"/>
       <w:r>
-        <w:rPr>
-          <w:b/>
-          <w:bCs/>
-        </w:rPr>
-        <w:t>REST API</w:t>
-      </w:r>
-      <w:r>
-        <w:rPr>
-          <w:b/>
-          <w:bCs/>
-        </w:rPr>
-        <w:br/>
+        <w:t>2. Rest API Exposed</w:t>
       </w:r>
     </w:p>
     <w:tbl>
@@ -447,8 +572,213 @@
       </w:rPr>
     </w:lvl>
   </w:abstractNum>
+  <w:abstractNum w:abstractNumId="1" w15:restartNumberingAfterBreak="0">
+    <w:nsid w:val="19370694"/>
+    <w:multiLevelType w:val="hybridMultilevel"/>
+    <w:tmpl w:val="247E59D6"/>
+    <w:lvl w:ilvl="0" w:tplc="4009000F">
+      <w:start w:val="1"/>
+      <w:numFmt w:val="decimal"/>
+      <w:lvlText w:val="%1."/>
+      <w:lvlJc w:val="left"/>
+      <w:pPr>
+        <w:ind w:left="720" w:hanging="360"/>
+      </w:pPr>
+    </w:lvl>
+    <w:lvl w:ilvl="1" w:tplc="40090019" w:tentative="1">
+      <w:start w:val="1"/>
+      <w:numFmt w:val="lowerLetter"/>
+      <w:lvlText w:val="%2."/>
+      <w:lvlJc w:val="left"/>
+      <w:pPr>
+        <w:ind w:left="1440" w:hanging="360"/>
+      </w:pPr>
+    </w:lvl>
+    <w:lvl w:ilvl="2" w:tplc="4009001B" w:tentative="1">
+      <w:start w:val="1"/>
+      <w:numFmt w:val="lowerRoman"/>
+      <w:lvlText w:val="%3."/>
+      <w:lvlJc w:val="right"/>
+      <w:pPr>
+        <w:ind w:left="2160" w:hanging="180"/>
+      </w:pPr>
+    </w:lvl>
+    <w:lvl w:ilvl="3" w:tplc="4009000F" w:tentative="1">
+      <w:start w:val="1"/>
+      <w:numFmt w:val="decimal"/>
+      <w:lvlText w:val="%4."/>
+      <w:lvlJc w:val="left"/>
+      <w:pPr>
+        <w:ind w:left="2880" w:hanging="360"/>
+      </w:pPr>
+    </w:lvl>
+    <w:lvl w:ilvl="4" w:tplc="40090019" w:tentative="1">
+      <w:start w:val="1"/>
+      <w:numFmt w:val="lowerLetter"/>
+      <w:lvlText w:val="%5."/>
+      <w:lvlJc w:val="left"/>
+      <w:pPr>
+        <w:ind w:left="3600" w:hanging="360"/>
+      </w:pPr>
+    </w:lvl>
+    <w:lvl w:ilvl="5" w:tplc="4009001B" w:tentative="1">
+      <w:start w:val="1"/>
+      <w:numFmt w:val="lowerRoman"/>
+      <w:lvlText w:val="%6."/>
+      <w:lvlJc w:val="right"/>
+      <w:pPr>
+        <w:ind w:left="4320" w:hanging="180"/>
+      </w:pPr>
+    </w:lvl>
+    <w:lvl w:ilvl="6" w:tplc="4009000F" w:tentative="1">
+      <w:start w:val="1"/>
+      <w:numFmt w:val="decimal"/>
+      <w:lvlText w:val="%7."/>
+      <w:lvlJc w:val="left"/>
+      <w:pPr>
+        <w:ind w:left="5040" w:hanging="360"/>
+      </w:pPr>
+    </w:lvl>
+    <w:lvl w:ilvl="7" w:tplc="40090019" w:tentative="1">
+      <w:start w:val="1"/>
+      <w:numFmt w:val="lowerLetter"/>
+      <w:lvlText w:val="%8."/>
+      <w:lvlJc w:val="left"/>
+      <w:pPr>
+        <w:ind w:left="5760" w:hanging="360"/>
+      </w:pPr>
+    </w:lvl>
+    <w:lvl w:ilvl="8" w:tplc="4009001B" w:tentative="1">
+      <w:start w:val="1"/>
+      <w:numFmt w:val="lowerRoman"/>
+      <w:lvlText w:val="%9."/>
+      <w:lvlJc w:val="right"/>
+      <w:pPr>
+        <w:ind w:left="6480" w:hanging="180"/>
+      </w:pPr>
+    </w:lvl>
+  </w:abstractNum>
+  <w:abstractNum w:abstractNumId="2" w15:restartNumberingAfterBreak="0">
+    <w:nsid w:val="7B286FEB"/>
+    <w:multiLevelType w:val="hybridMultilevel"/>
+    <w:tmpl w:val="A87C2830"/>
+    <w:lvl w:ilvl="0" w:tplc="40090001">
+      <w:start w:val="1"/>
+      <w:numFmt w:val="bullet"/>
+      <w:lvlText w:val=""/>
+      <w:lvlJc w:val="left"/>
+      <w:pPr>
+        <w:ind w:left="720" w:hanging="360"/>
+      </w:pPr>
+      <w:rPr>
+        <w:rFonts w:ascii="Symbol" w:hAnsi="Symbol" w:hint="default"/>
+      </w:rPr>
+    </w:lvl>
+    <w:lvl w:ilvl="1" w:tplc="40090003" w:tentative="1">
+      <w:start w:val="1"/>
+      <w:numFmt w:val="bullet"/>
+      <w:lvlText w:val="o"/>
+      <w:lvlJc w:val="left"/>
+      <w:pPr>
+        <w:ind w:left="1440" w:hanging="360"/>
+      </w:pPr>
+      <w:rPr>
+        <w:rFonts w:ascii="Courier New" w:hAnsi="Courier New" w:cs="Courier New" w:hint="default"/>
+      </w:rPr>
+    </w:lvl>
+    <w:lvl w:ilvl="2" w:tplc="40090005" w:tentative="1">
+      <w:start w:val="1"/>
+      <w:numFmt w:val="bullet"/>
+      <w:lvlText w:val=""/>
+      <w:lvlJc w:val="left"/>
+      <w:pPr>
+        <w:ind w:left="2160" w:hanging="360"/>
+      </w:pPr>
+      <w:rPr>
+        <w:rFonts w:ascii="Wingdings" w:hAnsi="Wingdings" w:hint="default"/>
+      </w:rPr>
+    </w:lvl>
+    <w:lvl w:ilvl="3" w:tplc="40090001" w:tentative="1">
+      <w:start w:val="1"/>
+      <w:numFmt w:val="bullet"/>
+      <w:lvlText w:val=""/>
+      <w:lvlJc w:val="left"/>
+      <w:pPr>
+        <w:ind w:left="2880" w:hanging="360"/>
+      </w:pPr>
+      <w:rPr>
+        <w:rFonts w:ascii="Symbol" w:hAnsi="Symbol" w:hint="default"/>
+      </w:rPr>
+    </w:lvl>
+    <w:lvl w:ilvl="4" w:tplc="40090003" w:tentative="1">
+      <w:start w:val="1"/>
+      <w:numFmt w:val="bullet"/>
+      <w:lvlText w:val="o"/>
+      <w:lvlJc w:val="left"/>
+      <w:pPr>
+        <w:ind w:left="3600" w:hanging="360"/>
+      </w:pPr>
+      <w:rPr>
+        <w:rFonts w:ascii="Courier New" w:hAnsi="Courier New" w:cs="Courier New" w:hint="default"/>
+      </w:rPr>
+    </w:lvl>
+    <w:lvl w:ilvl="5" w:tplc="40090005" w:tentative="1">
+      <w:start w:val="1"/>
+      <w:numFmt w:val="bullet"/>
+      <w:lvlText w:val=""/>
+      <w:lvlJc w:val="left"/>
+      <w:pPr>
+        <w:ind w:left="4320" w:hanging="360"/>
+      </w:pPr>
+      <w:rPr>
+        <w:rFonts w:ascii="Wingdings" w:hAnsi="Wingdings" w:hint="default"/>
+      </w:rPr>
+    </w:lvl>
+    <w:lvl w:ilvl="6" w:tplc="40090001" w:tentative="1">
+      <w:start w:val="1"/>
+      <w:numFmt w:val="bullet"/>
+      <w:lvlText w:val=""/>
+      <w:lvlJc w:val="left"/>
+      <w:pPr>
+        <w:ind w:left="5040" w:hanging="360"/>
+      </w:pPr>
+      <w:rPr>
+        <w:rFonts w:ascii="Symbol" w:hAnsi="Symbol" w:hint="default"/>
+      </w:rPr>
+    </w:lvl>
+    <w:lvl w:ilvl="7" w:tplc="40090003" w:tentative="1">
+      <w:start w:val="1"/>
+      <w:numFmt w:val="bullet"/>
+      <w:lvlText w:val="o"/>
+      <w:lvlJc w:val="left"/>
+      <w:pPr>
+        <w:ind w:left="5760" w:hanging="360"/>
+      </w:pPr>
+      <w:rPr>
+        <w:rFonts w:ascii="Courier New" w:hAnsi="Courier New" w:cs="Courier New" w:hint="default"/>
+      </w:rPr>
+    </w:lvl>
+    <w:lvl w:ilvl="8" w:tplc="40090005" w:tentative="1">
+      <w:start w:val="1"/>
+      <w:numFmt w:val="bullet"/>
+      <w:lvlText w:val=""/>
+      <w:lvlJc w:val="left"/>
+      <w:pPr>
+        <w:ind w:left="6480" w:hanging="360"/>
+      </w:pPr>
+      <w:rPr>
+        <w:rFonts w:ascii="Wingdings" w:hAnsi="Wingdings" w:hint="default"/>
+      </w:rPr>
+    </w:lvl>
+  </w:abstractNum>
   <w:num w:numId="1">
     <w:abstractNumId w:val="0"/>
+  </w:num>
+  <w:num w:numId="2">
+    <w:abstractNumId w:val="1"/>
+  </w:num>
+  <w:num w:numId="3">
+    <w:abstractNumId w:val="2"/>
   </w:num>
 </w:numbering>
 </file>
@@ -970,6 +1300,41 @@
       <w:contextualSpacing/>
     </w:pPr>
   </w:style>
+  <w:style w:type="character" w:styleId="Hyperlink">
+    <w:name w:val="Hyperlink"/>
+    <w:basedOn w:val="DefaultParagraphFont"/>
+    <w:uiPriority w:val="99"/>
+    <w:unhideWhenUsed/>
+    <w:rsid w:val="00D15D71"/>
+    <w:rPr>
+      <w:color w:val="0563C1" w:themeColor="hyperlink"/>
+      <w:u w:val="single"/>
+    </w:rPr>
+  </w:style>
+  <w:style w:type="character" w:styleId="UnresolvedMention">
+    <w:name w:val="Unresolved Mention"/>
+    <w:basedOn w:val="DefaultParagraphFont"/>
+    <w:uiPriority w:val="99"/>
+    <w:semiHidden/>
+    <w:unhideWhenUsed/>
+    <w:rsid w:val="00D15D71"/>
+    <w:rPr>
+      <w:color w:val="605E5C"/>
+      <w:shd w:val="clear" w:color="auto" w:fill="E1DFDD"/>
+    </w:rPr>
+  </w:style>
+  <w:style w:type="character" w:styleId="FollowedHyperlink">
+    <w:name w:val="FollowedHyperlink"/>
+    <w:basedOn w:val="DefaultParagraphFont"/>
+    <w:uiPriority w:val="99"/>
+    <w:semiHidden/>
+    <w:unhideWhenUsed/>
+    <w:rsid w:val="008E4F3B"/>
+    <w:rPr>
+      <w:color w:val="954F72" w:themeColor="followedHyperlink"/>
+      <w:u w:val="single"/>
+    </w:rPr>
+  </w:style>
 </w:styles>
 </file>
 
@@ -1266,4 +1631,16 @@
     </a:ext>
   </a:extLst>
 </a:theme>
+</file>
+
+<file path=customXml/item1.xml><?xml version="1.0" encoding="utf-8"?>
+<b:Sources xmlns:b="http://schemas.openxmlformats.org/officeDocument/2006/bibliography" xmlns="http://schemas.openxmlformats.org/officeDocument/2006/bibliography" SelectedStyle="\APASixthEditionOfficeOnline.xsl" StyleName="APA" Version="6"/>
+</file>
+
+<file path=customXml/itemProps1.xml><?xml version="1.0" encoding="utf-8"?>
+<ds:datastoreItem xmlns:ds="http://schemas.openxmlformats.org/officeDocument/2006/customXml" ds:itemID="{321FFF11-BE72-4BE9-BB16-34BE57771166}">
+  <ds:schemaRefs>
+    <ds:schemaRef ds:uri="http://schemas.openxmlformats.org/officeDocument/2006/bibliography"/>
+  </ds:schemaRefs>
+</ds:datastoreItem>
 </file>
</xml_diff>